<commit_message>
Changed basic indexer to use top 20 words as stop words
</commit_message>
<xml_diff>
--- a/Information retrieval Exercise 3.docx
+++ b/Information retrieval Exercise 3.docx
@@ -47,37 +47,37 @@
         <w:bidi w:val="0"/>
       </w:pPr>
       <w:r>
-        <w:t xml:space="preserve">We used the </w:t>
+        <w:t xml:space="preserve">We used </w:t>
       </w:r>
-      <w:proofErr w:type="spellStart"/>
+      <w:r>
+        <w:t>a blank</w:t>
+      </w:r>
+      <w:r>
+        <w:t xml:space="preserve"> </w:t>
+      </w:r>
       <w:r>
         <w:t>StandardAnalyzer</w:t>
       </w:r>
-      <w:proofErr w:type="spellEnd"/>
       <w:r>
-        <w:t>, which uses common stop words for the English language</w:t>
+        <w:t xml:space="preserve"> to get the top 20 words</w:t>
       </w:r>
       <w:r>
-        <w:t xml:space="preserve"> to tokenize both the documents and the query</w:t>
+        <w:t>,</w:t>
+      </w:r>
+      <w:r>
+        <w:t xml:space="preserve"> and then initialized another StandardAnalyzer with those words as the stop words</w:t>
+      </w:r>
+      <w:r>
+        <w:t xml:space="preserve"> tokenize both the documents and the query</w:t>
       </w:r>
       <w:r>
         <w:t xml:space="preserve">. We also used the </w:t>
       </w:r>
-      <w:proofErr w:type="spellStart"/>
       <w:r>
         <w:t>ClassicSimilarity</w:t>
       </w:r>
-      <w:proofErr w:type="spellEnd"/>
       <w:r>
-        <w:t xml:space="preserve"> to calculate the relevance score between the query and the documents, which implements </w:t>
-      </w:r>
-      <w:proofErr w:type="spellStart"/>
-      <w:r>
-        <w:t>tf-idf</w:t>
-      </w:r>
-      <w:proofErr w:type="spellEnd"/>
-      <w:r>
-        <w:t xml:space="preserve"> similarity, with log-scaling and normalization.</w:t>
+        <w:t xml:space="preserve"> to calculate the relevance score between the query and the documents, which implements tf-idf similarity, with log-scaling and normalization.</w:t>
       </w:r>
     </w:p>
     <w:p>
@@ -132,33 +132,7 @@
         <w:bidi w:val="0"/>
       </w:pPr>
       <w:r>
-        <w:t xml:space="preserve">Viet </w:t>
-      </w:r>
-      <w:proofErr w:type="spellStart"/>
-      <w:proofErr w:type="gramStart"/>
-      <w:r>
-        <w:t>nam</w:t>
-      </w:r>
-      <w:proofErr w:type="spellEnd"/>
-      <w:proofErr w:type="gramEnd"/>
-      <w:r>
-        <w:t xml:space="preserve"> / Viet </w:t>
-      </w:r>
-      <w:proofErr w:type="spellStart"/>
-      <w:r>
-        <w:t>cong</w:t>
-      </w:r>
-      <w:proofErr w:type="spellEnd"/>
-      <w:r>
-        <w:t>, for example, are two formal names, but a standard indexer would recognize each as two words with "</w:t>
-      </w:r>
-      <w:proofErr w:type="spellStart"/>
-      <w:r>
-        <w:t>viet</w:t>
-      </w:r>
-      <w:proofErr w:type="spellEnd"/>
-      <w:r>
-        <w:t>" as a 50% similarity. We tried to merge these two names, for example, to "Vietnam" and "Vietcong".</w:t>
+        <w:t>Viet nam / Viet cong, for example, are two formal names, but a standard indexer would recognize each as two words with "viet" as a 50% similarity. We tried to merge these two names, for example, to "Vietnam" and "Vietcong".</w:t>
       </w:r>
     </w:p>
     <w:p>
@@ -196,15 +170,15 @@
         <w:bidi w:val="0"/>
       </w:pPr>
       <w:r>
-        <w:t>We've switched the analyzer to Lucene's '</w:t>
+        <w:t xml:space="preserve">We've switched the analyzer to Lucene's 'EnglishAnalyzer', which does stemming for English words on-top of </w:t>
       </w:r>
-      <w:proofErr w:type="spellStart"/>
       <w:r>
-        <w:t>EnglishAnalyzer</w:t>
+        <w:t xml:space="preserve">a standard set </w:t>
       </w:r>
-      <w:proofErr w:type="spellEnd"/>
+      <w:bookmarkStart w:id="0" w:name="_GoBack"/>
+      <w:bookmarkEnd w:id="0"/>
       <w:r>
-        <w:t>', which does stemming for English words on-top of the normal stop words elimination.</w:t>
+        <w:t>stop words elimination.</w:t>
       </w:r>
     </w:p>
     <w:p>
@@ -234,21 +208,11 @@
         <w:bidi w:val="0"/>
       </w:pPr>
       <w:r>
-        <w:t xml:space="preserve">We tried several combinations of scoring methods by </w:t>
+        <w:t xml:space="preserve">We tried several combinations of scoring methods by subclassing the </w:t>
       </w:r>
-      <w:proofErr w:type="spellStart"/>
-      <w:r>
-        <w:t>subclassing</w:t>
-      </w:r>
-      <w:proofErr w:type="spellEnd"/>
-      <w:r>
-        <w:t xml:space="preserve"> the </w:t>
-      </w:r>
-      <w:proofErr w:type="spellStart"/>
       <w:r>
         <w:t>ClassicSimilarity</w:t>
       </w:r>
-      <w:proofErr w:type="spellEnd"/>
       <w:r>
         <w:t xml:space="preserve"> class. We mainly focused on the idea that in such a relatively small amount of documents, using log – scale was probably hurting more then it help.</w:t>
       </w:r>
@@ -281,15 +245,7 @@
         <w:bidi w:val="0"/>
       </w:pPr>
       <w:r>
-        <w:t xml:space="preserve">Finally, we was that in some queries we get no results about the threshold, and that simply reducing the threshold hurt the precision of most other </w:t>
-      </w:r>
-      <w:proofErr w:type="spellStart"/>
-      <w:r>
-        <w:t>quries</w:t>
-      </w:r>
-      <w:proofErr w:type="spellEnd"/>
-      <w:r>
-        <w:t>.</w:t>
+        <w:t>Finally, we was that in some queries we get no results about the threshold, and that simply reducing the threshold hurt the precision of most other quries.</w:t>
       </w:r>
     </w:p>
     <w:p>
@@ -343,13 +299,6 @@
       <w:pPr>
         <w:bidi w:val="0"/>
       </w:pPr>
-      <w:bookmarkStart w:id="0" w:name="_GoBack"/>
-      <w:bookmarkEnd w:id="0"/>
-    </w:p>
-    <w:p>
-      <w:pPr>
-        <w:bidi w:val="0"/>
-      </w:pPr>
     </w:p>
     <w:tbl>
       <w:tblPr>
@@ -393,26 +342,7 @@
                 <w:color w:val="FFFFFF"/>
               </w:rPr>
             </w:pPr>
-          </w:p>
-        </w:tc>
-        <w:tc>
-          <w:tcPr>
-            <w:tcW w:w="1240" w:type="dxa"/>
-            <w:tcBorders>
-              <w:top w:val="single" w:sz="4" w:space="0" w:color="000000"/>
-              <w:left w:val="nil"/>
-              <w:bottom w:val="nil"/>
-              <w:right w:val="nil"/>
-            </w:tcBorders>
-            <w:shd w:val="clear" w:color="000000" w:fill="000000"/>
-            <w:noWrap/>
-            <w:vAlign w:val="bottom"/>
-            <w:hideMark/>
-          </w:tcPr>
-          <w:p>
-            <w:pPr>
-              <w:bidi w:val="0"/>
-              <w:spacing w:after="0" w:line="240" w:lineRule="auto"/>
+            <w:r>
               <w:rPr>
                 <w:rFonts w:ascii="Arial" w:eastAsia="Times New Roman" w:hAnsi="Arial" w:cs="Arial"/>
                 <w:b/>
@@ -420,26 +350,18 @@
                 <w:color w:val="FFFFFF"/>
                 <w:rtl/>
               </w:rPr>
-            </w:pPr>
-            <w:r>
-              <w:rPr>
-                <w:rFonts w:ascii="Arial" w:eastAsia="Times New Roman" w:hAnsi="Arial" w:cs="Arial"/>
-                <w:b/>
-                <w:bCs/>
-                <w:color w:val="FFFFFF"/>
-              </w:rPr>
-              <w:t>Basic</w:t>
-            </w:r>
-          </w:p>
-        </w:tc>
-        <w:tc>
-          <w:tcPr>
-            <w:tcW w:w="1080" w:type="dxa"/>
-            <w:tcBorders>
-              <w:top w:val="single" w:sz="4" w:space="0" w:color="000000"/>
-              <w:left w:val="nil"/>
-              <w:bottom w:val="nil"/>
-              <w:right w:val="single" w:sz="4" w:space="0" w:color="000000"/>
+              <w:t>עמודה1</w:t>
+            </w:r>
+          </w:p>
+        </w:tc>
+        <w:tc>
+          <w:tcPr>
+            <w:tcW w:w="1240" w:type="dxa"/>
+            <w:tcBorders>
+              <w:top w:val="single" w:sz="4" w:space="0" w:color="000000"/>
+              <w:left w:val="nil"/>
+              <w:bottom w:val="nil"/>
+              <w:right w:val="nil"/>
             </w:tcBorders>
             <w:shd w:val="clear" w:color="000000" w:fill="000000"/>
             <w:noWrap/>
@@ -448,32 +370,7 @@
           </w:tcPr>
           <w:p>
             <w:pPr>
-              <w:spacing w:after="0" w:line="240" w:lineRule="auto"/>
-              <w:rPr>
-                <w:rFonts w:ascii="Arial" w:eastAsia="Times New Roman" w:hAnsi="Arial" w:cs="Arial"/>
-                <w:b/>
-                <w:bCs/>
-                <w:color w:val="FFFFFF"/>
-              </w:rPr>
-            </w:pPr>
-          </w:p>
-        </w:tc>
-        <w:tc>
-          <w:tcPr>
-            <w:tcW w:w="1080" w:type="dxa"/>
-            <w:tcBorders>
-              <w:top w:val="nil"/>
-              <w:left w:val="nil"/>
-              <w:bottom w:val="nil"/>
-              <w:right w:val="nil"/>
-            </w:tcBorders>
-            <w:shd w:val="clear" w:color="auto" w:fill="auto"/>
-            <w:noWrap/>
-            <w:vAlign w:val="bottom"/>
-            <w:hideMark/>
-          </w:tcPr>
-          <w:p>
-            <w:pPr>
+              <w:bidi w:val="0"/>
               <w:spacing w:after="0" w:line="240" w:lineRule="auto"/>
               <w:rPr>
                 <w:rFonts w:ascii="Arial" w:eastAsia="Times New Roman" w:hAnsi="Arial" w:cs="Arial"/>
@@ -483,42 +380,25 @@
                 <w:rtl/>
               </w:rPr>
             </w:pPr>
-          </w:p>
-        </w:tc>
-        <w:tc>
-          <w:tcPr>
-            <w:tcW w:w="1080" w:type="dxa"/>
-            <w:tcBorders>
-              <w:top w:val="single" w:sz="4" w:space="0" w:color="000000"/>
-              <w:left w:val="single" w:sz="4" w:space="0" w:color="000000"/>
-              <w:bottom w:val="nil"/>
-              <w:right w:val="nil"/>
-            </w:tcBorders>
-            <w:shd w:val="clear" w:color="000000" w:fill="000000"/>
-            <w:noWrap/>
-            <w:vAlign w:val="bottom"/>
-            <w:hideMark/>
-          </w:tcPr>
-          <w:p>
-            <w:pPr>
-              <w:spacing w:after="0" w:line="240" w:lineRule="auto"/>
+            <w:r>
               <w:rPr>
                 <w:rFonts w:ascii="Arial" w:eastAsia="Times New Roman" w:hAnsi="Arial" w:cs="Arial"/>
                 <w:b/>
                 <w:bCs/>
                 <w:color w:val="FFFFFF"/>
               </w:rPr>
-            </w:pPr>
-          </w:p>
-        </w:tc>
-        <w:tc>
-          <w:tcPr>
-            <w:tcW w:w="1340" w:type="dxa"/>
-            <w:tcBorders>
-              <w:top w:val="single" w:sz="4" w:space="0" w:color="000000"/>
-              <w:left w:val="nil"/>
-              <w:bottom w:val="nil"/>
-              <w:right w:val="nil"/>
+              <w:t>Basic</w:t>
+            </w:r>
+          </w:p>
+        </w:tc>
+        <w:tc>
+          <w:tcPr>
+            <w:tcW w:w="1080" w:type="dxa"/>
+            <w:tcBorders>
+              <w:top w:val="single" w:sz="4" w:space="0" w:color="000000"/>
+              <w:left w:val="nil"/>
+              <w:bottom w:val="nil"/>
+              <w:right w:val="single" w:sz="4" w:space="0" w:color="000000"/>
             </w:tcBorders>
             <w:shd w:val="clear" w:color="000000" w:fill="000000"/>
             <w:noWrap/>
@@ -527,8 +407,15 @@
           </w:tcPr>
           <w:p>
             <w:pPr>
-              <w:bidi w:val="0"/>
-              <w:spacing w:after="0" w:line="240" w:lineRule="auto"/>
+              <w:spacing w:after="0" w:line="240" w:lineRule="auto"/>
+              <w:rPr>
+                <w:rFonts w:ascii="Arial" w:eastAsia="Times New Roman" w:hAnsi="Arial" w:cs="Arial"/>
+                <w:b/>
+                <w:bCs/>
+                <w:color w:val="FFFFFF"/>
+              </w:rPr>
+            </w:pPr>
+            <w:r>
               <w:rPr>
                 <w:rFonts w:ascii="Arial" w:eastAsia="Times New Roman" w:hAnsi="Arial" w:cs="Arial"/>
                 <w:b/>
@@ -536,26 +423,45 @@
                 <w:color w:val="FFFFFF"/>
                 <w:rtl/>
               </w:rPr>
-            </w:pPr>
-            <w:r>
+              <w:t>עמודה2</w:t>
+            </w:r>
+          </w:p>
+        </w:tc>
+        <w:tc>
+          <w:tcPr>
+            <w:tcW w:w="1080" w:type="dxa"/>
+            <w:tcBorders>
+              <w:top w:val="nil"/>
+              <w:left w:val="nil"/>
+              <w:bottom w:val="nil"/>
+              <w:right w:val="nil"/>
+            </w:tcBorders>
+            <w:shd w:val="clear" w:color="auto" w:fill="auto"/>
+            <w:noWrap/>
+            <w:vAlign w:val="bottom"/>
+            <w:hideMark/>
+          </w:tcPr>
+          <w:p>
+            <w:pPr>
+              <w:spacing w:after="0" w:line="240" w:lineRule="auto"/>
               <w:rPr>
                 <w:rFonts w:ascii="Arial" w:eastAsia="Times New Roman" w:hAnsi="Arial" w:cs="Arial"/>
                 <w:b/>
                 <w:bCs/>
                 <w:color w:val="FFFFFF"/>
-              </w:rPr>
-              <w:t>Improved</w:t>
-            </w:r>
-          </w:p>
-        </w:tc>
-        <w:tc>
-          <w:tcPr>
-            <w:tcW w:w="1080" w:type="dxa"/>
-            <w:tcBorders>
-              <w:top w:val="single" w:sz="4" w:space="0" w:color="000000"/>
-              <w:left w:val="nil"/>
-              <w:bottom w:val="nil"/>
-              <w:right w:val="single" w:sz="4" w:space="0" w:color="000000"/>
+                <w:rtl/>
+              </w:rPr>
+            </w:pPr>
+          </w:p>
+        </w:tc>
+        <w:tc>
+          <w:tcPr>
+            <w:tcW w:w="1080" w:type="dxa"/>
+            <w:tcBorders>
+              <w:top w:val="single" w:sz="4" w:space="0" w:color="000000"/>
+              <w:left w:val="single" w:sz="4" w:space="0" w:color="000000"/>
+              <w:bottom w:val="nil"/>
+              <w:right w:val="nil"/>
             </w:tcBorders>
             <w:shd w:val="clear" w:color="000000" w:fill="000000"/>
             <w:noWrap/>
@@ -572,6 +478,89 @@
                 <w:color w:val="FFFFFF"/>
               </w:rPr>
             </w:pPr>
+            <w:r>
+              <w:rPr>
+                <w:rFonts w:ascii="Arial" w:eastAsia="Times New Roman" w:hAnsi="Arial" w:cs="Arial"/>
+                <w:b/>
+                <w:bCs/>
+                <w:color w:val="FFFFFF"/>
+                <w:rtl/>
+              </w:rPr>
+              <w:t>עמודה1</w:t>
+            </w:r>
+          </w:p>
+        </w:tc>
+        <w:tc>
+          <w:tcPr>
+            <w:tcW w:w="1340" w:type="dxa"/>
+            <w:tcBorders>
+              <w:top w:val="single" w:sz="4" w:space="0" w:color="000000"/>
+              <w:left w:val="nil"/>
+              <w:bottom w:val="nil"/>
+              <w:right w:val="nil"/>
+            </w:tcBorders>
+            <w:shd w:val="clear" w:color="000000" w:fill="000000"/>
+            <w:noWrap/>
+            <w:vAlign w:val="bottom"/>
+            <w:hideMark/>
+          </w:tcPr>
+          <w:p>
+            <w:pPr>
+              <w:bidi w:val="0"/>
+              <w:spacing w:after="0" w:line="240" w:lineRule="auto"/>
+              <w:rPr>
+                <w:rFonts w:ascii="Arial" w:eastAsia="Times New Roman" w:hAnsi="Arial" w:cs="Arial"/>
+                <w:b/>
+                <w:bCs/>
+                <w:color w:val="FFFFFF"/>
+                <w:rtl/>
+              </w:rPr>
+            </w:pPr>
+            <w:r>
+              <w:rPr>
+                <w:rFonts w:ascii="Arial" w:eastAsia="Times New Roman" w:hAnsi="Arial" w:cs="Arial"/>
+                <w:b/>
+                <w:bCs/>
+                <w:color w:val="FFFFFF"/>
+              </w:rPr>
+              <w:t>Improved</w:t>
+            </w:r>
+          </w:p>
+        </w:tc>
+        <w:tc>
+          <w:tcPr>
+            <w:tcW w:w="1080" w:type="dxa"/>
+            <w:tcBorders>
+              <w:top w:val="single" w:sz="4" w:space="0" w:color="000000"/>
+              <w:left w:val="nil"/>
+              <w:bottom w:val="nil"/>
+              <w:right w:val="single" w:sz="4" w:space="0" w:color="000000"/>
+            </w:tcBorders>
+            <w:shd w:val="clear" w:color="000000" w:fill="000000"/>
+            <w:noWrap/>
+            <w:vAlign w:val="bottom"/>
+            <w:hideMark/>
+          </w:tcPr>
+          <w:p>
+            <w:pPr>
+              <w:spacing w:after="0" w:line="240" w:lineRule="auto"/>
+              <w:rPr>
+                <w:rFonts w:ascii="Arial" w:eastAsia="Times New Roman" w:hAnsi="Arial" w:cs="Arial"/>
+                <w:b/>
+                <w:bCs/>
+                <w:color w:val="FFFFFF"/>
+              </w:rPr>
+            </w:pPr>
+            <w:r>
+              <w:rPr>
+                <w:rFonts w:ascii="Arial" w:eastAsia="Times New Roman" w:hAnsi="Arial" w:cs="Arial"/>
+                <w:b/>
+                <w:bCs/>
+                <w:color w:val="FFFFFF"/>
+                <w:rtl/>
+              </w:rPr>
+              <w:t>עמודה2</w:t>
+            </w:r>
           </w:p>
         </w:tc>
       </w:tr>
@@ -1315,7 +1304,7 @@
                 <w:rFonts w:ascii="Arial" w:eastAsia="Times New Roman" w:hAnsi="Arial" w:cs="Arial"/>
                 <w:color w:val="000000"/>
               </w:rPr>
-              <w:t>0.07692308</w:t>
+              <w:t>0.04347826</w:t>
             </w:r>
           </w:p>
         </w:tc>
@@ -1381,7 +1370,7 @@
                 <w:rFonts w:ascii="Arial" w:eastAsia="Times New Roman" w:hAnsi="Arial" w:cs="Arial"/>
                 <w:color w:val="000000"/>
               </w:rPr>
-              <w:t>0.058824</w:t>
+              <w:t>0.037037</w:t>
             </w:r>
           </w:p>
         </w:tc>
@@ -2002,7 +1991,7 @@
                 <w:rFonts w:ascii="Arial" w:eastAsia="Times New Roman" w:hAnsi="Arial" w:cs="Arial"/>
                 <w:color w:val="000000"/>
               </w:rPr>
-              <w:t>0.5714286</w:t>
+              <w:t>0.39130434</w:t>
             </w:r>
           </w:p>
         </w:tc>
@@ -2035,7 +2024,7 @@
                 <w:rFonts w:ascii="Arial" w:eastAsia="Times New Roman" w:hAnsi="Arial" w:cs="Arial"/>
                 <w:color w:val="000000"/>
               </w:rPr>
-              <w:t>0.8888889</w:t>
+              <w:t>1</w:t>
             </w:r>
           </w:p>
         </w:tc>
@@ -2068,7 +2057,7 @@
                 <w:rFonts w:ascii="Arial" w:eastAsia="Times New Roman" w:hAnsi="Arial" w:cs="Arial"/>
                 <w:color w:val="000000"/>
               </w:rPr>
-              <w:t>0.347826</w:t>
+              <w:t>0.28125</w:t>
             </w:r>
           </w:p>
         </w:tc>
@@ -3147,7 +3136,7 @@
                 <w:rFonts w:ascii="Arial" w:eastAsia="Times New Roman" w:hAnsi="Arial" w:cs="Arial"/>
                 <w:color w:val="000000"/>
               </w:rPr>
-              <w:t>0.18181819</w:t>
+              <w:t>0.22222222</w:t>
             </w:r>
           </w:p>
         </w:tc>
@@ -3213,7 +3202,7 @@
                 <w:rFonts w:ascii="Arial" w:eastAsia="Times New Roman" w:hAnsi="Arial" w:cs="Arial"/>
                 <w:color w:val="000000"/>
               </w:rPr>
-              <w:t>0.153846</w:t>
+              <w:t>0.181818</w:t>
             </w:r>
           </w:p>
         </w:tc>
@@ -3605,7 +3594,7 @@
                 <w:rFonts w:ascii="Arial" w:eastAsia="Times New Roman" w:hAnsi="Arial" w:cs="Arial"/>
                 <w:color w:val="000000"/>
               </w:rPr>
-              <w:t>0.25</w:t>
+              <w:t>0.2857143</w:t>
             </w:r>
           </w:p>
         </w:tc>
@@ -3671,7 +3660,7 @@
                 <w:rFonts w:ascii="Arial" w:eastAsia="Times New Roman" w:hAnsi="Arial" w:cs="Arial"/>
                 <w:color w:val="000000"/>
               </w:rPr>
-              <w:t>0.181818</w:t>
+              <w:t>0.2</w:t>
             </w:r>
           </w:p>
         </w:tc>
@@ -5208,7 +5197,7 @@
                 <w:rFonts w:ascii="Arial" w:eastAsia="Times New Roman" w:hAnsi="Arial" w:cs="Arial"/>
                 <w:color w:val="000000"/>
               </w:rPr>
-              <w:t>0</w:t>
+              <w:t>0.009615385</w:t>
             </w:r>
           </w:p>
         </w:tc>
@@ -5241,7 +5230,7 @@
                 <w:rFonts w:ascii="Arial" w:eastAsia="Times New Roman" w:hAnsi="Arial" w:cs="Arial"/>
                 <w:color w:val="000000"/>
               </w:rPr>
-              <w:t>0</w:t>
+              <w:t>1</w:t>
             </w:r>
           </w:p>
         </w:tc>
@@ -5274,7 +5263,7 @@
                 <w:rFonts w:ascii="Arial" w:eastAsia="Times New Roman" w:hAnsi="Arial" w:cs="Arial"/>
                 <w:color w:val="000000"/>
               </w:rPr>
-              <w:t>0</w:t>
+              <w:t>0.009524</w:t>
             </w:r>
           </w:p>
         </w:tc>
@@ -5666,7 +5655,7 @@
                 <w:rFonts w:ascii="Arial" w:eastAsia="Times New Roman" w:hAnsi="Arial" w:cs="Arial"/>
                 <w:color w:val="000000"/>
               </w:rPr>
-              <w:t>0.25</w:t>
+              <w:t>0.2857143</w:t>
             </w:r>
           </w:p>
         </w:tc>
@@ -5732,7 +5721,7 @@
                 <w:rFonts w:ascii="Arial" w:eastAsia="Times New Roman" w:hAnsi="Arial" w:cs="Arial"/>
                 <w:color w:val="000000"/>
               </w:rPr>
-              <w:t>0.2</w:t>
+              <w:t>0.222222</w:t>
             </w:r>
           </w:p>
         </w:tc>
@@ -5895,7 +5884,6 @@
                 <w:rFonts w:ascii="Arial" w:eastAsia="Times New Roman" w:hAnsi="Arial" w:cs="Arial"/>
                 <w:color w:val="000000"/>
               </w:rPr>
-              <w:lastRenderedPageBreak/>
               <w:t>0</w:t>
             </w:r>
           </w:p>
@@ -6125,6 +6113,7 @@
                 <w:rFonts w:ascii="Arial" w:eastAsia="Times New Roman" w:hAnsi="Arial" w:cs="Arial"/>
                 <w:color w:val="000000"/>
               </w:rPr>
+              <w:lastRenderedPageBreak/>
               <w:t>1</w:t>
             </w:r>
           </w:p>
@@ -8415,7 +8404,7 @@
                 <w:rFonts w:ascii="Arial" w:eastAsia="Times New Roman" w:hAnsi="Arial" w:cs="Arial"/>
                 <w:color w:val="000000"/>
               </w:rPr>
-              <w:t>1</w:t>
+              <w:t>0</w:t>
             </w:r>
           </w:p>
         </w:tc>
@@ -8448,7 +8437,7 @@
                 <w:rFonts w:ascii="Arial" w:eastAsia="Times New Roman" w:hAnsi="Arial" w:cs="Arial"/>
                 <w:color w:val="000000"/>
               </w:rPr>
-              <w:t>1</w:t>
+              <w:t>0</w:t>
             </w:r>
           </w:p>
         </w:tc>
@@ -8481,7 +8470,7 @@
                 <w:rFonts w:ascii="Arial" w:eastAsia="Times New Roman" w:hAnsi="Arial" w:cs="Arial"/>
                 <w:color w:val="000000"/>
               </w:rPr>
-              <w:t>0.5</w:t>
+              <w:t>0</w:t>
             </w:r>
           </w:p>
         </w:tc>
@@ -10018,7 +10007,7 @@
                 <w:rFonts w:ascii="Arial" w:eastAsia="Times New Roman" w:hAnsi="Arial" w:cs="Arial"/>
                 <w:color w:val="000000"/>
               </w:rPr>
-              <w:t>0.16666667</w:t>
+              <w:t>0.23076923</w:t>
             </w:r>
           </w:p>
         </w:tc>
@@ -10051,7 +10040,7 @@
                 <w:rFonts w:ascii="Arial" w:eastAsia="Times New Roman" w:hAnsi="Arial" w:cs="Arial"/>
                 <w:color w:val="000000"/>
               </w:rPr>
-              <w:t>0.3333333</w:t>
+              <w:t>0.5</w:t>
             </w:r>
           </w:p>
         </w:tc>
@@ -10084,7 +10073,7 @@
                 <w:rFonts w:ascii="Arial" w:eastAsia="Times New Roman" w:hAnsi="Arial" w:cs="Arial"/>
                 <w:color w:val="000000"/>
               </w:rPr>
-              <w:t>0.111111</w:t>
+              <w:t>0.157895</w:t>
             </w:r>
           </w:p>
         </w:tc>
@@ -11163,7 +11152,7 @@
                 <w:rFonts w:ascii="Arial" w:eastAsia="Times New Roman" w:hAnsi="Arial" w:cs="Arial"/>
                 <w:color w:val="000000"/>
               </w:rPr>
-              <w:t>0.75</w:t>
+              <w:t>0.6923077</w:t>
             </w:r>
           </w:p>
         </w:tc>
@@ -11229,7 +11218,7 @@
                 <w:rFonts w:ascii="Arial" w:eastAsia="Times New Roman" w:hAnsi="Arial" w:cs="Arial"/>
                 <w:color w:val="000000"/>
               </w:rPr>
-              <w:t>0.3</w:t>
+              <w:t>0.290323</w:t>
             </w:r>
           </w:p>
         </w:tc>
@@ -12995,7 +12984,7 @@
                 <w:rFonts w:ascii="Arial" w:eastAsia="Times New Roman" w:hAnsi="Arial" w:cs="Arial"/>
                 <w:color w:val="000000"/>
               </w:rPr>
-              <w:t>0.11111111</w:t>
+              <w:t>0.125</w:t>
             </w:r>
           </w:p>
         </w:tc>
@@ -13061,7 +13050,7 @@
                 <w:rFonts w:ascii="Arial" w:eastAsia="Times New Roman" w:hAnsi="Arial" w:cs="Arial"/>
                 <w:color w:val="000000"/>
               </w:rPr>
-              <w:t>0.090909</w:t>
+              <w:t>0.1</w:t>
             </w:r>
           </w:p>
         </w:tc>
@@ -13911,7 +13900,7 @@
                 <w:rFonts w:ascii="Arial" w:eastAsia="Times New Roman" w:hAnsi="Arial" w:cs="Arial"/>
                 <w:color w:val="000000"/>
               </w:rPr>
-              <w:t>0.5</w:t>
+              <w:t>0.6</w:t>
             </w:r>
           </w:p>
         </w:tc>
@@ -13977,7 +13966,7 @@
                 <w:rFonts w:ascii="Arial" w:eastAsia="Times New Roman" w:hAnsi="Arial" w:cs="Arial"/>
                 <w:color w:val="000000"/>
               </w:rPr>
-              <w:t>0.214286</w:t>
+              <w:t>0.230769</w:t>
             </w:r>
           </w:p>
         </w:tc>
@@ -14340,9 +14329,11 @@
     <w:p>
       <w:pPr>
         <w:bidi w:val="0"/>
-        <w:rPr>
-          <w:rFonts w:hint="cs"/>
-        </w:rPr>
+      </w:pPr>
+    </w:p>
+    <w:p>
+      <w:pPr>
+        <w:bidi w:val="0"/>
       </w:pPr>
     </w:p>
     <w:sectPr>

</xml_diff>